<commit_message>
added encrypt to main readme
</commit_message>
<xml_diff>
--- a/Programs/Readme.docx
+++ b/Programs/Readme.docx
@@ -46,86 +46,22 @@
           <w:sz w:val="24"/>
           <w:szCs w:val="24"/>
         </w:rPr>
-        <w:t xml:space="preserve">This readme file goes over </w:t>
-      </w:r>
-      <w:proofErr w:type="gramStart"/>
-      <w:r>
-        <w:rPr>
-          <w:sz w:val="24"/>
-          <w:szCs w:val="24"/>
-        </w:rPr>
-        <w:t>how to</w:t>
-      </w:r>
-      <w:proofErr w:type="gramEnd"/>
-      <w:r>
-        <w:rPr>
-          <w:sz w:val="24"/>
-          <w:szCs w:val="24"/>
-        </w:rPr>
-        <w:t xml:space="preserve"> setup the GSS in the incarnation that was used for the Expo presentation.</w:t>
-      </w:r>
-    </w:p>
-    <w:p>
-      <w:pPr>
-        <w:rPr>
-          <w:sz w:val="24"/>
-          <w:szCs w:val="24"/>
-        </w:rPr>
-      </w:pPr>
-      <w:r>
-        <w:rPr>
-          <w:sz w:val="24"/>
-          <w:szCs w:val="24"/>
-        </w:rPr>
-        <w:t xml:space="preserve">This involves the GSU and sensing vehicles, sending the status over </w:t>
-      </w:r>
-      <w:proofErr w:type="spellStart"/>
-      <w:r>
-        <w:rPr>
-          <w:sz w:val="24"/>
-          <w:szCs w:val="24"/>
-        </w:rPr>
-        <w:t>LoRa</w:t>
-      </w:r>
-      <w:proofErr w:type="spellEnd"/>
-      <w:r>
-        <w:rPr>
-          <w:sz w:val="24"/>
-          <w:szCs w:val="24"/>
-        </w:rPr>
-        <w:t xml:space="preserve"> to the GSG (</w:t>
-      </w:r>
-      <w:proofErr w:type="spellStart"/>
-      <w:r>
-        <w:rPr>
-          <w:sz w:val="24"/>
-          <w:szCs w:val="24"/>
-        </w:rPr>
-        <w:t>Dragino</w:t>
-      </w:r>
-      <w:proofErr w:type="spellEnd"/>
-      <w:r>
-        <w:rPr>
-          <w:sz w:val="24"/>
-          <w:szCs w:val="24"/>
-        </w:rPr>
-        <w:t xml:space="preserve">) then sending over the internet to the MQTT server and then updating the simulation software with the status of the parking spot. The simulation can then be viewed on a webpage by going to the web server </w:t>
-      </w:r>
-      <w:proofErr w:type="spellStart"/>
-      <w:r>
-        <w:rPr>
-          <w:sz w:val="24"/>
-          <w:szCs w:val="24"/>
-        </w:rPr>
-        <w:t>ip</w:t>
-      </w:r>
-      <w:proofErr w:type="spellEnd"/>
-      <w:r>
-        <w:rPr>
-          <w:sz w:val="24"/>
-          <w:szCs w:val="24"/>
-        </w:rPr>
-        <w:t xml:space="preserve"> address.</w:t>
+        <w:t>This readme file goes over how to setup the GSS in the incarnation that was used for the Expo presentation.</w:t>
+      </w:r>
+    </w:p>
+    <w:p>
+      <w:pPr>
+        <w:rPr>
+          <w:sz w:val="24"/>
+          <w:szCs w:val="24"/>
+        </w:rPr>
+      </w:pPr>
+      <w:r>
+        <w:rPr>
+          <w:sz w:val="24"/>
+          <w:szCs w:val="24"/>
+        </w:rPr>
+        <w:t>This involves the GSU and sensing vehicles, sending the status over LoRa to the GSG (Dragino) then sending over the internet to the MQTT server and then updating the simulation software with the status of the parking spot. The simulation can then be viewed on a webpage by going to the web server ip address.</w:t>
       </w:r>
     </w:p>
     <w:p>
@@ -198,23 +134,7 @@
           <w:sz w:val="24"/>
           <w:szCs w:val="24"/>
         </w:rPr>
-        <w:t xml:space="preserve">Note: </w:t>
-      </w:r>
-      <w:proofErr w:type="gramStart"/>
-      <w:r>
-        <w:rPr>
-          <w:sz w:val="24"/>
-          <w:szCs w:val="24"/>
-        </w:rPr>
-        <w:t>All of</w:t>
-      </w:r>
-      <w:proofErr w:type="gramEnd"/>
-      <w:r>
-        <w:rPr>
-          <w:sz w:val="24"/>
-          <w:szCs w:val="24"/>
-        </w:rPr>
-        <w:t xml:space="preserve"> these sketches have serial print statements. If the Arduino is to be run “headless” without serial monitor output, the serial prints need to be commented out, otherwise the program may not get past the setup.</w:t>
+        <w:t>Note: All of these sketches have serial print statements. If the Arduino is to be run “headless” without serial monitor output, the serial prints need to be commented out, otherwise the program may not get past the setup.</w:t>
       </w:r>
     </w:p>
     <w:p>
@@ -427,48 +347,23 @@
           <w:sz w:val="24"/>
           <w:szCs w:val="24"/>
         </w:rPr>
-        <w:t xml:space="preserve">The GSU is ceiling mounted 8-10 ft above ground with the sensors facing down. There is a micro USB port on the outside of the GSU which will need to be attached to mains power, </w:t>
-      </w:r>
-      <w:proofErr w:type="spellStart"/>
-      <w:r>
-        <w:rPr>
-          <w:sz w:val="24"/>
-          <w:szCs w:val="24"/>
-        </w:rPr>
-        <w:t>powerbank</w:t>
-      </w:r>
-      <w:proofErr w:type="spellEnd"/>
-      <w:r>
-        <w:rPr>
-          <w:sz w:val="24"/>
-          <w:szCs w:val="24"/>
-        </w:rPr>
-        <w:t xml:space="preserve">, computer or other means of providing power. </w:t>
-      </w:r>
-    </w:p>
-    <w:p>
-      <w:pPr>
-        <w:rPr>
-          <w:sz w:val="24"/>
-          <w:szCs w:val="24"/>
-        </w:rPr>
-      </w:pPr>
-      <w:r>
-        <w:rPr>
-          <w:sz w:val="24"/>
-          <w:szCs w:val="24"/>
-        </w:rPr>
-        <w:t>The GSU is running the sketch called Park_-_it_-_</w:t>
-      </w:r>
-      <w:proofErr w:type="spellStart"/>
-      <w:r>
-        <w:rPr>
-          <w:sz w:val="24"/>
-          <w:szCs w:val="24"/>
-        </w:rPr>
-        <w:t>Cda.ino</w:t>
-      </w:r>
-      <w:proofErr w:type="spellEnd"/>
+        <w:t xml:space="preserve">The GSU is ceiling mounted 8-10 ft above ground with the sensors facing down. There is a micro USB port on the outside of the GSU which will need to be attached to mains power, powerbank, computer or other means of providing power. </w:t>
+      </w:r>
+    </w:p>
+    <w:p>
+      <w:pPr>
+        <w:rPr>
+          <w:sz w:val="24"/>
+          <w:szCs w:val="24"/>
+        </w:rPr>
+      </w:pPr>
+      <w:r>
+        <w:rPr>
+          <w:sz w:val="24"/>
+          <w:szCs w:val="24"/>
+        </w:rPr>
+        <w:t>The GSU is running the sketch called Park_-_it_-_Cda.ino</w:t>
+      </w:r>
     </w:p>
     <w:p>
       <w:pPr>
@@ -507,43 +402,22 @@
         <w:pStyle w:val="Heading1"/>
       </w:pPr>
       <w:r>
-        <w:t xml:space="preserve">Networking - GSU, GSG - </w:t>
-      </w:r>
-      <w:proofErr w:type="spellStart"/>
-      <w:r>
-        <w:t>Dragino</w:t>
-      </w:r>
-      <w:proofErr w:type="spellEnd"/>
-    </w:p>
-    <w:p>
-      <w:pPr>
-        <w:rPr>
-          <w:sz w:val="24"/>
-          <w:szCs w:val="24"/>
-        </w:rPr>
-      </w:pPr>
-      <w:r>
-        <w:rPr>
-          <w:sz w:val="24"/>
-          <w:szCs w:val="24"/>
-        </w:rPr>
-        <w:t xml:space="preserve">The GSG is a </w:t>
-      </w:r>
-      <w:proofErr w:type="spellStart"/>
-      <w:r>
-        <w:rPr>
-          <w:sz w:val="24"/>
-          <w:szCs w:val="24"/>
-        </w:rPr>
-        <w:t>Dragino</w:t>
-      </w:r>
-      <w:proofErr w:type="spellEnd"/>
-      <w:r>
-        <w:rPr>
-          <w:sz w:val="24"/>
-          <w:szCs w:val="24"/>
-        </w:rPr>
-        <w:t xml:space="preserve"> LG02. Both the GSG and GSU are configured to listen on the 900 MHz frequency using the default modem configuration settings.</w:t>
+        <w:t>Networking - GSU, GSG - Dragino</w:t>
+      </w:r>
+    </w:p>
+    <w:p>
+      <w:pPr>
+        <w:rPr>
+          <w:sz w:val="24"/>
+          <w:szCs w:val="24"/>
+        </w:rPr>
+      </w:pPr>
+      <w:r>
+        <w:rPr>
+          <w:sz w:val="24"/>
+          <w:szCs w:val="24"/>
+        </w:rPr>
+        <w:t>The GSG is a Dragino LG02. Both the GSG and GSU are configured to listen on the 900 MHz frequency using the default modem configuration settings.</w:t>
       </w:r>
     </w:p>
     <w:p>
@@ -573,189 +447,52 @@
           <w:sz w:val="24"/>
           <w:szCs w:val="24"/>
         </w:rPr>
-        <w:t xml:space="preserve">The </w:t>
-      </w:r>
-      <w:proofErr w:type="spellStart"/>
-      <w:r>
-        <w:rPr>
-          <w:sz w:val="24"/>
-          <w:szCs w:val="24"/>
-        </w:rPr>
-        <w:t>Dragino</w:t>
-      </w:r>
-      <w:proofErr w:type="spellEnd"/>
-      <w:r>
-        <w:rPr>
-          <w:sz w:val="24"/>
-          <w:szCs w:val="24"/>
-        </w:rPr>
-        <w:t xml:space="preserve"> connects to a </w:t>
-      </w:r>
-      <w:proofErr w:type="spellStart"/>
-      <w:r>
-        <w:rPr>
-          <w:sz w:val="24"/>
-          <w:szCs w:val="24"/>
-        </w:rPr>
-        <w:t>WiFi</w:t>
-      </w:r>
-      <w:proofErr w:type="spellEnd"/>
-      <w:r>
-        <w:rPr>
-          <w:sz w:val="24"/>
-          <w:szCs w:val="24"/>
-        </w:rPr>
-        <w:t xml:space="preserve"> network and has been successfully connected to Tyrel's, Nikolai's and Zane's home networks. To connect to a new network will require connecting a computer to the LAN port using a network cable. </w:t>
-      </w:r>
-    </w:p>
-    <w:p>
-      <w:pPr>
-        <w:rPr>
-          <w:sz w:val="24"/>
-          <w:szCs w:val="24"/>
-        </w:rPr>
-      </w:pPr>
-      <w:r>
-        <w:rPr>
-          <w:sz w:val="24"/>
-          <w:szCs w:val="24"/>
-        </w:rPr>
-        <w:t>Open a web browser and go to 10.130.1.1. The default login is root/</w:t>
-      </w:r>
-      <w:proofErr w:type="spellStart"/>
-      <w:r>
-        <w:rPr>
-          <w:sz w:val="24"/>
-          <w:szCs w:val="24"/>
-        </w:rPr>
-        <w:t>dragino</w:t>
-      </w:r>
-      <w:proofErr w:type="spellEnd"/>
-      <w:r>
-        <w:rPr>
-          <w:sz w:val="24"/>
-          <w:szCs w:val="24"/>
-        </w:rPr>
-        <w:t xml:space="preserve">. Go to network -&gt; wireless -&gt; scan. Search for the network to join and enter its credentials. Click on save and apply and the </w:t>
-      </w:r>
-      <w:proofErr w:type="spellStart"/>
-      <w:r>
-        <w:rPr>
-          <w:sz w:val="24"/>
-          <w:szCs w:val="24"/>
-        </w:rPr>
-        <w:t>Dragino</w:t>
-      </w:r>
-      <w:proofErr w:type="spellEnd"/>
-      <w:r>
-        <w:rPr>
-          <w:sz w:val="24"/>
-          <w:szCs w:val="24"/>
-        </w:rPr>
-        <w:t xml:space="preserve"> will connect to the new network. The full user manual </w:t>
-      </w:r>
-      <w:proofErr w:type="gramStart"/>
-      <w:r>
-        <w:rPr>
-          <w:sz w:val="24"/>
-          <w:szCs w:val="24"/>
-        </w:rPr>
-        <w:t>is located in</w:t>
-      </w:r>
-      <w:proofErr w:type="gramEnd"/>
-      <w:r>
-        <w:rPr>
-          <w:sz w:val="24"/>
-          <w:szCs w:val="24"/>
-        </w:rPr>
-        <w:t xml:space="preserve"> the Manuals and Datasheets folder.</w:t>
-      </w:r>
-    </w:p>
-    <w:p>
-      <w:pPr>
-        <w:rPr>
-          <w:sz w:val="24"/>
-          <w:szCs w:val="24"/>
-        </w:rPr>
-      </w:pPr>
-      <w:r>
-        <w:rPr>
-          <w:sz w:val="24"/>
-          <w:szCs w:val="24"/>
-        </w:rPr>
-        <w:t xml:space="preserve">The </w:t>
-      </w:r>
-      <w:proofErr w:type="spellStart"/>
-      <w:r>
-        <w:rPr>
-          <w:sz w:val="24"/>
-          <w:szCs w:val="24"/>
-        </w:rPr>
-        <w:t>Dragino</w:t>
-      </w:r>
-      <w:proofErr w:type="spellEnd"/>
-      <w:r>
-        <w:rPr>
-          <w:sz w:val="24"/>
-          <w:szCs w:val="24"/>
-        </w:rPr>
-        <w:t xml:space="preserve"> can be checked to see if it is receiving messages by going to Service -&gt; </w:t>
-      </w:r>
-      <w:proofErr w:type="spellStart"/>
-      <w:r>
-        <w:rPr>
-          <w:sz w:val="24"/>
-          <w:szCs w:val="24"/>
-        </w:rPr>
-        <w:t>Logread</w:t>
-      </w:r>
-      <w:proofErr w:type="spellEnd"/>
-      <w:r>
-        <w:rPr>
-          <w:sz w:val="24"/>
-          <w:szCs w:val="24"/>
-        </w:rPr>
-        <w:t xml:space="preserve"> -&gt; </w:t>
-      </w:r>
-      <w:proofErr w:type="spellStart"/>
-      <w:r>
-        <w:rPr>
-          <w:sz w:val="24"/>
-          <w:szCs w:val="24"/>
-        </w:rPr>
-        <w:t>RxTxJson</w:t>
-      </w:r>
-      <w:proofErr w:type="spellEnd"/>
-    </w:p>
-    <w:p>
-      <w:pPr>
-        <w:rPr>
-          <w:sz w:val="24"/>
-          <w:szCs w:val="24"/>
-        </w:rPr>
-      </w:pPr>
-      <w:r>
-        <w:rPr>
-          <w:sz w:val="24"/>
-          <w:szCs w:val="24"/>
-        </w:rPr>
-        <w:t xml:space="preserve">Messages received over </w:t>
-      </w:r>
-      <w:proofErr w:type="spellStart"/>
-      <w:r>
-        <w:rPr>
-          <w:sz w:val="24"/>
-          <w:szCs w:val="24"/>
-        </w:rPr>
-        <w:t>LoRa</w:t>
-      </w:r>
-      <w:proofErr w:type="spellEnd"/>
-      <w:r>
-        <w:rPr>
-          <w:sz w:val="24"/>
-          <w:szCs w:val="24"/>
-        </w:rPr>
-        <w:t xml:space="preserve"> appear here and the sequence being looked for begins with 3C313E which is &lt;1&gt; in ascii hexadecimal encoding.</w:t>
+        <w:t xml:space="preserve">The Dragino connects to a WiFi network and has been successfully connected to Tyrel's, Nikolai's and Zane's home networks. To connect to a new network will require connecting a computer to the LAN port using a network cable. </w:t>
+      </w:r>
+    </w:p>
+    <w:p>
+      <w:pPr>
+        <w:rPr>
+          <w:sz w:val="24"/>
+          <w:szCs w:val="24"/>
+        </w:rPr>
+      </w:pPr>
+      <w:r>
+        <w:rPr>
+          <w:sz w:val="24"/>
+          <w:szCs w:val="24"/>
+        </w:rPr>
+        <w:t>Open a web browser and go to 10.130.1.1. The default login is root/dragino. Go to network -&gt; wireless -&gt; scan. Search for the network to join and enter its credentials. Click on save and apply and the Dragino will connect to the new network. The full user manual is located in the Manuals and Datasheets folder.</w:t>
+      </w:r>
+    </w:p>
+    <w:p>
+      <w:pPr>
+        <w:rPr>
+          <w:sz w:val="24"/>
+          <w:szCs w:val="24"/>
+        </w:rPr>
+      </w:pPr>
+      <w:r>
+        <w:rPr>
+          <w:sz w:val="24"/>
+          <w:szCs w:val="24"/>
+        </w:rPr>
+        <w:t>The Dragino can be checked to see if it is receiving messages by going to Service -&gt; Logread -&gt; RxTxJson</w:t>
+      </w:r>
+    </w:p>
+    <w:p>
+      <w:pPr>
+        <w:rPr>
+          <w:sz w:val="24"/>
+          <w:szCs w:val="24"/>
+        </w:rPr>
+      </w:pPr>
+      <w:r>
+        <w:rPr>
+          <w:sz w:val="24"/>
+          <w:szCs w:val="24"/>
+        </w:rPr>
+        <w:t>Messages received over LoRa appear here and the sequence being looked for begins with 3C313E which is &lt;1&gt; in ascii hexadecimal encoding.</w:t>
       </w:r>
       <w:r>
         <w:rPr>
@@ -1206,21 +943,8 @@
     </w:tbl>
     <w:p/>
     <w:p>
-      <w:proofErr w:type="spellStart"/>
-      <w:r>
-        <w:t>Unos</w:t>
-      </w:r>
-      <w:proofErr w:type="spellEnd"/>
-      <w:r>
-        <w:t xml:space="preserve"> tested were the official Arduino Uno and an </w:t>
-      </w:r>
-      <w:proofErr w:type="spellStart"/>
-      <w:r>
-        <w:t>Elegoo</w:t>
-      </w:r>
-      <w:proofErr w:type="spellEnd"/>
-      <w:r>
-        <w:t xml:space="preserve"> Uno</w:t>
+      <w:r>
+        <w:t>Unos tested were the official Arduino Uno and an Elegoo Uno</w:t>
       </w:r>
       <w:r>
         <w:t>.</w:t>
@@ -1232,15 +956,7 @@
         <w:t>T</w:t>
       </w:r>
       <w:r>
-        <w:t xml:space="preserve">he Mega was an </w:t>
-      </w:r>
-      <w:proofErr w:type="spellStart"/>
-      <w:r>
-        <w:t>Elegoo</w:t>
-      </w:r>
-      <w:proofErr w:type="spellEnd"/>
-      <w:r>
-        <w:t xml:space="preserve"> Mega 2560.</w:t>
+        <w:t>he Mega was an Elegoo Mega 2560.</w:t>
       </w:r>
       <w:r>
         <w:t xml:space="preserve"> These pins may vary depending on the board used. MOSI, MISO and SCLK are I</w:t>
@@ -1269,39 +985,18 @@
         <w:t>Open two Arduino IDE instances and set the COM ports to different Arduinos for each one. Open the Serial Monitor on both and there will be messages being sent and received.</w:t>
       </w:r>
       <w:r>
-        <w:t xml:space="preserve"> The client will send a message periodically. The server will listen for messages and if it receives one, will send a </w:t>
-      </w:r>
-      <w:proofErr w:type="gramStart"/>
-      <w:r>
-        <w:t>reply back</w:t>
-      </w:r>
-      <w:proofErr w:type="gramEnd"/>
-      <w:r>
-        <w:t>. The client will wait for a reply within 5 seconds and display on console output if one was received.</w:t>
-      </w:r>
-    </w:p>
-    <w:p>
-      <w:r>
-        <w:t>If the message “</w:t>
-      </w:r>
-      <w:proofErr w:type="spellStart"/>
-      <w:r>
-        <w:t>LoRa</w:t>
-      </w:r>
-      <w:proofErr w:type="spellEnd"/>
-      <w:r>
-        <w:t xml:space="preserve"> </w:t>
+        <w:t xml:space="preserve"> The client will send a message periodically. The server will listen for messages and if it receives one, will send a reply back. The client will wait for a reply within 5 seconds and display on console output if one was received.</w:t>
+      </w:r>
+    </w:p>
+    <w:p>
+      <w:r>
+        <w:t xml:space="preserve">If the message “LoRa </w:t>
       </w:r>
       <w:r>
         <w:t xml:space="preserve">radio </w:t>
       </w:r>
-      <w:proofErr w:type="spellStart"/>
-      <w:r>
-        <w:t>init</w:t>
-      </w:r>
-      <w:proofErr w:type="spellEnd"/>
-      <w:r>
-        <w:t xml:space="preserve"> failed” appears, the pins were wired or defined incorrectly.</w:t>
+      <w:r>
+        <w:t>init failed” appears, the pins were wired or defined incorrectly.</w:t>
       </w:r>
     </w:p>
     <w:p/>
@@ -1309,11 +1004,9 @@
       <w:pPr>
         <w:pStyle w:val="Heading2"/>
       </w:pPr>
-      <w:proofErr w:type="spellStart"/>
       <w:r>
         <w:t>ObtainID</w:t>
       </w:r>
-      <w:proofErr w:type="spellEnd"/>
     </w:p>
     <w:p>
       <w:r>
@@ -1328,11 +1021,9 @@
       <w:pPr>
         <w:pStyle w:val="Heading2"/>
       </w:pPr>
-      <w:proofErr w:type="spellStart"/>
       <w:r>
         <w:t>setTime</w:t>
       </w:r>
-      <w:proofErr w:type="spellEnd"/>
     </w:p>
     <w:p>
       <w:r>
@@ -1348,34 +1039,10 @@
         <w:t xml:space="preserve"> This was tested with the Adafruit Feather M0. The pins wired up are VCC, GND, SCL and SDA</w:t>
       </w:r>
       <w:r>
-        <w:t xml:space="preserve">. SQW is the square wave generator and is used for generating interrupts from sleep but this </w:t>
-      </w:r>
-      <w:proofErr w:type="gramStart"/>
-      <w:r>
-        <w:t>wasn’t</w:t>
-      </w:r>
-      <w:proofErr w:type="gramEnd"/>
-      <w:r>
-        <w:t xml:space="preserve"> successfully tested.</w:t>
-      </w:r>
-      <w:r>
-        <w:t xml:space="preserve"> The time is set in </w:t>
-      </w:r>
-      <w:proofErr w:type="spellStart"/>
-      <w:r>
-        <w:t>SS:</w:t>
-      </w:r>
-      <w:proofErr w:type="gramStart"/>
-      <w:r>
-        <w:t>mm:HH</w:t>
-      </w:r>
-      <w:proofErr w:type="gramEnd"/>
-      <w:r>
-        <w:t>:dd:DD:MM:YY</w:t>
-      </w:r>
-      <w:proofErr w:type="spellEnd"/>
-      <w:r>
-        <w:t xml:space="preserve"> format in the setup. </w:t>
+        <w:t>. SQW is the square wave generator and is used for generating interrupts from sleep but this wasn’t successfully tested.</w:t>
+      </w:r>
+      <w:r>
+        <w:t xml:space="preserve"> The time is set in SS:mm:HH:dd:DD:MM:YY format in the setup. </w:t>
       </w:r>
     </w:p>
     <w:p>
@@ -1477,15 +1144,7 @@
         <w:t>This was done statically.</w:t>
       </w:r>
       <w:r>
-        <w:t xml:space="preserve"> ID 1 was defined as the GSM role and </w:t>
-      </w:r>
-      <w:proofErr w:type="gramStart"/>
-      <w:r>
-        <w:t>doesn’t</w:t>
-      </w:r>
-      <w:proofErr w:type="gramEnd"/>
-      <w:r>
-        <w:t xml:space="preserve"> change. Every other ID uses the GSU role. This is done in loop by branching based on the ID. </w:t>
+        <w:t xml:space="preserve"> ID 1 was defined as the GSM role and doesn’t change. Every other ID uses the GSU role. This is done in loop by branching based on the ID. </w:t>
       </w:r>
       <w:r>
         <w:t>The built in RTC is used to set an alarm every 30 seconds for the GSM and every 10 for the GSU.</w:t>
@@ -1528,32 +1187,14 @@
       <w:pPr>
         <w:pStyle w:val="Heading2"/>
       </w:pPr>
-      <w:proofErr w:type="spellStart"/>
       <w:r>
         <w:lastRenderedPageBreak/>
         <w:t>TyrelGSS</w:t>
       </w:r>
-      <w:proofErr w:type="spellEnd"/>
-    </w:p>
-    <w:p>
-      <w:r>
-        <w:t xml:space="preserve">This was a sketch created for Tyrel to test the GSS. It </w:t>
-      </w:r>
-      <w:proofErr w:type="gramStart"/>
-      <w:r>
-        <w:t>send</w:t>
-      </w:r>
-      <w:proofErr w:type="gramEnd"/>
-      <w:r>
-        <w:t xml:space="preserve"> a message already fully formatted for the </w:t>
-      </w:r>
-      <w:proofErr w:type="spellStart"/>
-      <w:r>
-        <w:t>Dragino</w:t>
-      </w:r>
-      <w:proofErr w:type="spellEnd"/>
-      <w:r>
-        <w:t xml:space="preserve"> to receive and process.</w:t>
+    </w:p>
+    <w:p>
+      <w:r>
+        <w:t>This was a sketch created for Tyrel to test the GSS. It send a message already fully formatted for the Dragino to receive and process.</w:t>
       </w:r>
     </w:p>
     <w:p>
@@ -1569,7 +1210,324 @@
         <w:t>Encrypt</w:t>
       </w:r>
     </w:p>
-    <w:p/>
+    <w:p>
+      <w:pPr>
+        <w:rPr>
+          <w:sz w:val="24"/>
+          <w:szCs w:val="24"/>
+        </w:rPr>
+      </w:pPr>
+      <w:r>
+        <w:rPr>
+          <w:sz w:val="24"/>
+          <w:szCs w:val="24"/>
+        </w:rPr>
+        <w:t>This README file describes how to use and implement the encryption class that was created for data</w:t>
+      </w:r>
+      <w:r>
+        <w:rPr>
+          <w:sz w:val="24"/>
+          <w:szCs w:val="24"/>
+        </w:rPr>
+        <w:t xml:space="preserve"> </w:t>
+      </w:r>
+      <w:r>
+        <w:rPr>
+          <w:sz w:val="24"/>
+          <w:szCs w:val="24"/>
+        </w:rPr>
+        <w:t xml:space="preserve">security across our mesh network. It provides data concealment of data and also data </w:t>
+      </w:r>
+      <w:r>
+        <w:rPr>
+          <w:sz w:val="24"/>
+          <w:szCs w:val="24"/>
+        </w:rPr>
+        <w:t>a</w:t>
+      </w:r>
+      <w:r>
+        <w:rPr>
+          <w:sz w:val="24"/>
+          <w:szCs w:val="24"/>
+        </w:rPr>
+        <w:t>uthorization</w:t>
+      </w:r>
+      <w:r>
+        <w:rPr>
+          <w:sz w:val="24"/>
+          <w:szCs w:val="24"/>
+        </w:rPr>
+        <w:t xml:space="preserve"> </w:t>
+      </w:r>
+      <w:r>
+        <w:rPr>
+          <w:sz w:val="24"/>
+          <w:szCs w:val="24"/>
+        </w:rPr>
+        <w:t>checks for each data packet being recieved.</w:t>
+      </w:r>
+    </w:p>
+    <w:p>
+      <w:pPr>
+        <w:rPr>
+          <w:sz w:val="24"/>
+          <w:szCs w:val="24"/>
+        </w:rPr>
+      </w:pPr>
+    </w:p>
+    <w:p>
+      <w:pPr>
+        <w:rPr>
+          <w:sz w:val="24"/>
+          <w:szCs w:val="24"/>
+        </w:rPr>
+      </w:pPr>
+      <w:r>
+        <w:rPr>
+          <w:sz w:val="24"/>
+          <w:szCs w:val="24"/>
+        </w:rPr>
+        <w:t>The class can be found under the following files:</w:t>
+      </w:r>
+    </w:p>
+    <w:p>
+      <w:pPr>
+        <w:rPr>
+          <w:sz w:val="24"/>
+          <w:szCs w:val="24"/>
+        </w:rPr>
+      </w:pPr>
+      <w:r>
+        <w:rPr>
+          <w:sz w:val="24"/>
+          <w:szCs w:val="24"/>
+        </w:rPr>
+        <w:t>- duhCrypto.h</w:t>
+      </w:r>
+    </w:p>
+    <w:p>
+      <w:pPr>
+        <w:rPr>
+          <w:sz w:val="24"/>
+          <w:szCs w:val="24"/>
+        </w:rPr>
+      </w:pPr>
+      <w:r>
+        <w:rPr>
+          <w:sz w:val="24"/>
+          <w:szCs w:val="24"/>
+        </w:rPr>
+        <w:t>- duhCrypto.cpp</w:t>
+      </w:r>
+    </w:p>
+    <w:p>
+      <w:pPr>
+        <w:rPr>
+          <w:sz w:val="24"/>
+          <w:szCs w:val="24"/>
+        </w:rPr>
+      </w:pPr>
+    </w:p>
+    <w:p>
+      <w:pPr>
+        <w:rPr>
+          <w:sz w:val="24"/>
+          <w:szCs w:val="24"/>
+        </w:rPr>
+      </w:pPr>
+      <w:r>
+        <w:rPr>
+          <w:sz w:val="24"/>
+          <w:szCs w:val="24"/>
+        </w:rPr>
+        <w:t>To create an object type:</w:t>
+      </w:r>
+    </w:p>
+    <w:p>
+      <w:pPr>
+        <w:rPr>
+          <w:sz w:val="24"/>
+          <w:szCs w:val="24"/>
+        </w:rPr>
+      </w:pPr>
+      <w:r>
+        <w:rPr>
+          <w:sz w:val="24"/>
+          <w:szCs w:val="24"/>
+        </w:rPr>
+        <w:t>duhCrypto() &lt;object name&gt;</w:t>
+      </w:r>
+    </w:p>
+    <w:p>
+      <w:pPr>
+        <w:rPr>
+          <w:sz w:val="24"/>
+          <w:szCs w:val="24"/>
+        </w:rPr>
+      </w:pPr>
+    </w:p>
+    <w:p>
+      <w:pPr>
+        <w:rPr>
+          <w:sz w:val="24"/>
+          <w:szCs w:val="24"/>
+        </w:rPr>
+      </w:pPr>
+      <w:r>
+        <w:rPr>
+          <w:sz w:val="24"/>
+          <w:szCs w:val="24"/>
+        </w:rPr>
+        <w:t>There are many function that can be used on this object including a crypIt() function that encrypts</w:t>
+      </w:r>
+      <w:r>
+        <w:rPr>
+          <w:sz w:val="24"/>
+          <w:szCs w:val="24"/>
+        </w:rPr>
+        <w:t xml:space="preserve"> </w:t>
+      </w:r>
+      <w:r>
+        <w:rPr>
+          <w:sz w:val="24"/>
+          <w:szCs w:val="24"/>
+        </w:rPr>
+        <w:t>or decrypts a message depending on it's argument. It also either matches or adds the authorization</w:t>
+      </w:r>
+      <w:r>
+        <w:rPr>
+          <w:sz w:val="24"/>
+          <w:szCs w:val="24"/>
+        </w:rPr>
+        <w:t xml:space="preserve"> </w:t>
+      </w:r>
+      <w:r>
+        <w:rPr>
+          <w:sz w:val="24"/>
+          <w:szCs w:val="24"/>
+        </w:rPr>
+        <w:t>phrase at the beginning of each data packet.</w:t>
+      </w:r>
+    </w:p>
+    <w:p>
+      <w:pPr>
+        <w:rPr>
+          <w:sz w:val="24"/>
+          <w:szCs w:val="24"/>
+        </w:rPr>
+      </w:pPr>
+      <w:r>
+        <w:rPr>
+          <w:sz w:val="24"/>
+          <w:szCs w:val="24"/>
+        </w:rPr>
+        <w:t>For more details on the functions and how to implement the class, read the comments in the files.</w:t>
+      </w:r>
+    </w:p>
+    <w:p>
+      <w:pPr>
+        <w:rPr>
+          <w:sz w:val="24"/>
+          <w:szCs w:val="24"/>
+        </w:rPr>
+      </w:pPr>
+    </w:p>
+    <w:p>
+      <w:pPr>
+        <w:rPr>
+          <w:sz w:val="24"/>
+          <w:szCs w:val="24"/>
+        </w:rPr>
+      </w:pPr>
+      <w:r>
+        <w:rPr>
+          <w:sz w:val="24"/>
+          <w:szCs w:val="24"/>
+        </w:rPr>
+        <w:t>An example of the class being implemented on a "server" and a "client" Arduino board can be found</w:t>
+      </w:r>
+      <w:r>
+        <w:rPr>
+          <w:sz w:val="24"/>
+          <w:szCs w:val="24"/>
+        </w:rPr>
+        <w:t xml:space="preserve"> </w:t>
+      </w:r>
+      <w:r>
+        <w:rPr>
+          <w:sz w:val="24"/>
+          <w:szCs w:val="24"/>
+        </w:rPr>
+        <w:t>under the following files:</w:t>
+      </w:r>
+    </w:p>
+    <w:p>
+      <w:pPr>
+        <w:rPr>
+          <w:sz w:val="24"/>
+          <w:szCs w:val="24"/>
+        </w:rPr>
+      </w:pPr>
+      <w:r>
+        <w:rPr>
+          <w:sz w:val="24"/>
+          <w:szCs w:val="24"/>
+        </w:rPr>
+        <w:t>- server.ino</w:t>
+      </w:r>
+    </w:p>
+    <w:p>
+      <w:pPr>
+        <w:rPr>
+          <w:sz w:val="24"/>
+          <w:szCs w:val="24"/>
+        </w:rPr>
+      </w:pPr>
+      <w:r>
+        <w:rPr>
+          <w:sz w:val="24"/>
+          <w:szCs w:val="24"/>
+        </w:rPr>
+        <w:t>- client.ino</w:t>
+      </w:r>
+    </w:p>
+    <w:p>
+      <w:pPr>
+        <w:rPr>
+          <w:sz w:val="24"/>
+          <w:szCs w:val="24"/>
+        </w:rPr>
+      </w:pPr>
+    </w:p>
+    <w:p>
+      <w:pPr>
+        <w:rPr>
+          <w:sz w:val="24"/>
+          <w:szCs w:val="24"/>
+        </w:rPr>
+      </w:pPr>
+      <w:r>
+        <w:rPr>
+          <w:sz w:val="24"/>
+          <w:szCs w:val="24"/>
+        </w:rPr>
+        <w:t>Load the "serverCryp.ino" file on the server Arduino board and the "clientCryp.ino" on the client Arduino board. Both boards must have LoRa feather antennas attached. Run both boards and notice</w:t>
+      </w:r>
+      <w:r>
+        <w:rPr>
+          <w:sz w:val="24"/>
+          <w:szCs w:val="24"/>
+        </w:rPr>
+        <w:t xml:space="preserve"> </w:t>
+      </w:r>
+      <w:r>
+        <w:rPr>
+          <w:sz w:val="24"/>
+          <w:szCs w:val="24"/>
+        </w:rPr>
+        <w:t>how the encryption class is implemented.</w:t>
+      </w:r>
+    </w:p>
     <w:p/>
     <w:sectPr>
       <w:pgSz w:w="12240" w:h="15840"/>

</xml_diff>